<commit_message>
Links updated in document
</commit_message>
<xml_diff>
--- a/Client Intake Document/User Design Documentation for Client Intake Demo.docx
+++ b/Client Intake Document/User Design Documentation for Client Intake Demo.docx
@@ -656,7 +656,23 @@
             <w:rFonts w:ascii="Calibri" w:eastAsia="Calibri" w:hAnsi="Calibri" w:cs="Calibri"/>
             <w:sz w:val="28"/>
           </w:rPr>
-          <w:t>http://192.168.6.115:8082/OpenHIMS-UI/login</w:t>
+          <w:t>http://192.168.6.115:8082/</w:t>
+        </w:r>
+        <w:r>
+          <w:rPr>
+            <w:rStyle w:val="Hyperlink"/>
+            <w:rFonts w:ascii="Calibri" w:eastAsia="Calibri" w:hAnsi="Calibri" w:cs="Calibri"/>
+            <w:sz w:val="28"/>
+          </w:rPr>
+          <w:t>Intakedemo</w:t>
+        </w:r>
+        <w:r>
+          <w:rPr>
+            <w:rStyle w:val="Hyperlink"/>
+            <w:rFonts w:ascii="Calibri" w:eastAsia="Calibri" w:hAnsi="Calibri" w:cs="Calibri"/>
+            <w:sz w:val="28"/>
+          </w:rPr>
+          <w:t>/login</w:t>
         </w:r>
       </w:hyperlink>
     </w:p>
@@ -753,7 +769,23 @@
             <w:rFonts w:ascii="Calibri" w:eastAsia="Calibri" w:hAnsi="Calibri" w:cs="Calibri"/>
             <w:sz w:val="28"/>
           </w:rPr>
-          <w:t>http://192.168.6.115:8082/OpenHIMS-UI/login</w:t>
+          <w:t>http://192.168.6.115:8082/</w:t>
+        </w:r>
+        <w:r>
+          <w:rPr>
+            <w:rStyle w:val="Hyperlink"/>
+            <w:rFonts w:ascii="Calibri" w:eastAsia="Calibri" w:hAnsi="Calibri" w:cs="Calibri"/>
+            <w:sz w:val="28"/>
+          </w:rPr>
+          <w:t>Intakedemo</w:t>
+        </w:r>
+        <w:r>
+          <w:rPr>
+            <w:rStyle w:val="Hyperlink"/>
+            <w:rFonts w:ascii="Calibri" w:eastAsia="Calibri" w:hAnsi="Calibri" w:cs="Calibri"/>
+            <w:sz w:val="28"/>
+          </w:rPr>
+          <w:t>/login</w:t>
         </w:r>
       </w:hyperlink>
       <w:r>

</xml_diff>